<commit_message>
batnym bagshiig jotgor algadag
</commit_message>
<xml_diff>
--- a/6 season(17)/tusul/lecture_08/Lhagva_09.20-Ikhbayar_Otgonbaatar.docx
+++ b/6 season(17)/tusul/lecture_08/Lhagva_09.20-Ikhbayar_Otgonbaatar.docx
@@ -1,6 +1,6 @@
 
 <file path=word/document.xml><?xml version="1.0" encoding="utf-8"?>
-<w:document xmlns:wpc="http://schemas.microsoft.com/office/word/2010/wordprocessingCanvas" xmlns:cx="http://schemas.microsoft.com/office/drawing/2014/chartex" xmlns:cx1="http://schemas.microsoft.com/office/drawing/2015/9/8/chartex" xmlns:cx2="http://schemas.microsoft.com/office/drawing/2015/10/21/chartex" xmlns:cx3="http://schemas.microsoft.com/office/drawing/2016/5/9/chartex" xmlns:cx4="http://schemas.microsoft.com/office/drawing/2016/5/10/chartex" xmlns:cx5="http://schemas.microsoft.com/office/drawing/2016/5/11/chartex" xmlns:cx6="http://schemas.microsoft.com/office/drawing/2016/5/12/chartex" xmlns:cx7="http://schemas.microsoft.com/office/drawing/2016/5/13/chartex" xmlns:cx8="http://schemas.microsoft.com/office/drawing/2016/5/14/chartex" xmlns:mc="http://schemas.openxmlformats.org/markup-compatibility/2006" xmlns:aink="http://schemas.microsoft.com/office/drawing/2016/ink" xmlns:am3d="http://schemas.microsoft.com/office/drawing/2017/model3d" xmlns:o="urn:schemas-microsoft-com:office:office" xmlns:r="http://schemas.openxmlformats.org/officeDocument/2006/relationships" xmlns:m="http://schemas.openxmlformats.org/officeDocument/2006/math" xmlns:v="urn:schemas-microsoft-com:vml" xmlns:wp14="http://schemas.microsoft.com/office/word/2010/wordprocessingDrawing" xmlns:wp="http://schemas.openxmlformats.org/drawingml/2006/wordprocessingDrawing" xmlns:w10="urn:schemas-microsoft-com:office:word" xmlns:w="http://schemas.openxmlformats.org/wordprocessingml/2006/main" xmlns:w14="http://schemas.microsoft.com/office/word/2010/wordml" xmlns:w15="http://schemas.microsoft.com/office/word/2012/wordml" xmlns:w16cex="http://schemas.microsoft.com/office/word/2018/wordml/cex" xmlns:w16cid="http://schemas.microsoft.com/office/word/2016/wordml/cid" xmlns:w16="http://schemas.microsoft.com/office/word/2018/wordml" xmlns:w16se="http://schemas.microsoft.com/office/word/2015/wordml/symex" xmlns:wpg="http://schemas.microsoft.com/office/word/2010/wordprocessingGroup" xmlns:wpi="http://schemas.microsoft.com/office/word/2010/wordprocessingInk" xmlns:wne="http://schemas.microsoft.com/office/word/2006/wordml" xmlns:wps="http://schemas.microsoft.com/office/word/2010/wordprocessingShape" mc:Ignorable="w14 w15 w16se w16cid w16 w16cex wp14">
+<w:document xmlns:wpc="http://schemas.microsoft.com/office/word/2010/wordprocessingCanvas" xmlns:mc="http://schemas.openxmlformats.org/markup-compatibility/2006" xmlns:o="urn:schemas-microsoft-com:office:office" xmlns:r="http://schemas.openxmlformats.org/officeDocument/2006/relationships" xmlns:m="http://schemas.openxmlformats.org/officeDocument/2006/math" xmlns:v="urn:schemas-microsoft-com:vml" xmlns:wp14="http://schemas.microsoft.com/office/word/2010/wordprocessingDrawing" xmlns:wp="http://schemas.openxmlformats.org/drawingml/2006/wordprocessingDrawing" xmlns:w10="urn:schemas-microsoft-com:office:word" xmlns:w="http://schemas.openxmlformats.org/wordprocessingml/2006/main" xmlns:w14="http://schemas.microsoft.com/office/word/2010/wordml" xmlns:w15="http://schemas.microsoft.com/office/word/2012/wordml" xmlns:wpg="http://schemas.microsoft.com/office/word/2010/wordprocessingGroup" xmlns:wpi="http://schemas.microsoft.com/office/word/2010/wordprocessingInk" xmlns:wne="http://schemas.microsoft.com/office/word/2006/wordml" xmlns:wps="http://schemas.microsoft.com/office/word/2010/wordprocessingShape" mc:Ignorable="w14 w15 wp14">
   <w:body>
     <w:p>
       <w:pPr>
@@ -11,13 +11,14 @@
           <w:lang w:val="mn-MN"/>
         </w:rPr>
       </w:pPr>
+      <w:bookmarkStart w:id="0" w:name="_GoBack"/>
       <w:r>
         <w:rPr>
           <w:rFonts w:ascii="Arial" w:hAnsi="Arial" w:cs="Arial"/>
           <w:b/>
           <w:lang w:val="mn-MN"/>
         </w:rPr>
-        <w:t>3.1  Төслийн болон системийн хөгжүүлэлтийн амьдралын цикл:</w:t>
+        <w:t>Төслийн болон системийн хөгжүүлэлтийн амьдралын цикл:</w:t>
       </w:r>
     </w:p>
     <w:p>
@@ -345,7 +346,13 @@
                                 <w:rPr>
                                   <w:lang w:val="mn-MN"/>
                                 </w:rPr>
-                                <w:t>Төлөвлөл- тийн үе</w:t>
+                                <w:t xml:space="preserve">Төлөвлөл- </w:t>
+                              </w:r>
+                              <w:r>
+                                <w:rPr>
+                                  <w:lang w:val="mn-MN"/>
+                                </w:rPr>
+                                <w:t>тийн үе</w:t>
                               </w:r>
                             </w:p>
                           </w:txbxContent>
@@ -391,7 +398,13 @@
                                 <w:rPr>
                                   <w:lang w:val="mn-MN"/>
                                 </w:rPr>
-                                <w:t>Хяналт болон мониторинг</w:t>
+                                <w:t xml:space="preserve">Хяналт </w:t>
+                              </w:r>
+                              <w:r>
+                                <w:rPr>
+                                  <w:lang w:val="mn-MN"/>
+                                </w:rPr>
+                                <w:t>болон мониторинг</w:t>
                               </w:r>
                             </w:p>
                           </w:txbxContent>
@@ -437,7 +450,13 @@
                                 <w:rPr>
                                   <w:lang w:val="mn-MN"/>
                                 </w:rPr>
-                                <w:t>Төгсгөл үе</w:t>
+                                <w:t xml:space="preserve">Төгсгөл </w:t>
+                              </w:r>
+                              <w:r>
+                                <w:rPr>
+                                  <w:lang w:val="mn-MN"/>
+                                </w:rPr>
+                                <w:t>үе</w:t>
                               </w:r>
                             </w:p>
                           </w:txbxContent>
@@ -483,7 +502,13 @@
                                 <w:rPr>
                                   <w:lang w:val="mn-MN"/>
                                 </w:rPr>
-                                <w:t>Засвар үйлчилгээ</w:t>
+                                <w:t xml:space="preserve">Засвар </w:t>
+                              </w:r>
+                              <w:r>
+                                <w:rPr>
+                                  <w:lang w:val="mn-MN"/>
+                                </w:rPr>
+                                <w:t>үйлчилгээ</w:t>
                               </w:r>
                             </w:p>
                           </w:txbxContent>
@@ -808,7 +833,13 @@
                                 <w:rPr>
                                   <w:lang w:val="mn-MN"/>
                                 </w:rPr>
-                                <w:t>Засвар үйлчилгээ</w:t>
+                                <w:t xml:space="preserve">Засвар </w:t>
+                              </w:r>
+                              <w:r>
+                                <w:rPr>
+                                  <w:lang w:val="mn-MN"/>
+                                </w:rPr>
+                                <w:t>үйлчилгээ</w:t>
                               </w:r>
                             </w:p>
                           </w:txbxContent>
@@ -860,7 +891,16 @@
                                   <w:szCs w:val="20"/>
                                   <w:lang w:val="mn-MN"/>
                                 </w:rPr>
-                                <w:t>Цаг хугацаа</w:t>
+                                <w:t xml:space="preserve">Цаг </w:t>
+                              </w:r>
+                              <w:r>
+                                <w:rPr>
+                                  <w:rFonts w:ascii="Arial" w:hAnsi="Arial" w:cs="Arial"/>
+                                  <w:sz w:val="20"/>
+                                  <w:szCs w:val="20"/>
+                                  <w:lang w:val="mn-MN"/>
+                                </w:rPr>
+                                <w:t>хугацаа</w:t>
                               </w:r>
                             </w:p>
                           </w:txbxContent>
@@ -875,7 +915,7 @@
               </wp:inline>
             </w:drawing>
           </mc:Choice>
-          <mc:Fallback>
+          <mc:Fallback xmlns:w16se="http://schemas.microsoft.com/office/word/2015/wordml/symex" xmlns:w16="http://schemas.microsoft.com/office/word/2018/wordml" xmlns:w16cid="http://schemas.microsoft.com/office/word/2016/wordml/cid" xmlns:w16cex="http://schemas.microsoft.com/office/word/2018/wordml/cex" xmlns:am3d="http://schemas.microsoft.com/office/drawing/2017/model3d" xmlns:aink="http://schemas.microsoft.com/office/drawing/2016/ink" xmlns:cx8="http://schemas.microsoft.com/office/drawing/2016/5/14/chartex" xmlns:cx7="http://schemas.microsoft.com/office/drawing/2016/5/13/chartex" xmlns:cx6="http://schemas.microsoft.com/office/drawing/2016/5/12/chartex" xmlns:cx5="http://schemas.microsoft.com/office/drawing/2016/5/11/chartex" xmlns:cx4="http://schemas.microsoft.com/office/drawing/2016/5/10/chartex" xmlns:cx3="http://schemas.microsoft.com/office/drawing/2016/5/9/chartex" xmlns:cx2="http://schemas.microsoft.com/office/drawing/2015/10/21/chartex" xmlns:cx1="http://schemas.microsoft.com/office/drawing/2015/9/8/chartex" xmlns:cx="http://schemas.microsoft.com/office/drawing/2014/chartex">
             <w:pict>
               <v:group id="Canvas 93" o:spid="_x0000_s1026" editas="canvas" style="width:6in;height:3in;mso-position-horizontal-relative:char;mso-position-vertical-relative:line" coordsize="54864,27432" o:gfxdata="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">
                 <v:shapetype id="_x0000_t75" coordsize="21600,21600" o:spt="75" o:preferrelative="t" path="m@4@5l@4@11@9@11@9@5xe" filled="f" stroked="f">
@@ -2971,8 +3011,6 @@
           <w:lang w:val="mn-MN"/>
         </w:rPr>
       </w:pPr>
-      <w:bookmarkStart w:id="0" w:name="_GoBack"/>
-      <w:bookmarkEnd w:id="0"/>
       <w:r>
         <w:rPr>
           <w:rFonts w:ascii="Arial" w:hAnsi="Arial" w:cs="Arial"/>
@@ -3769,6 +3807,7 @@
         </w:rPr>
         <w:t>Тооццооллын параметрүүд 2 үндсэн анги байдаг нь өртөг болон үр ашигтай байдал. Мэдээж хэрэг цаг хугацаа бол өртөг болон хэр өндөр түвшинд үр ашигтай ажиллаж чадаж байгаагаас хамаарна. Энэ 2 классын хувьд маш олон параметрүүд байдаг. Параметр тус бүр  хэрэглэгч болон хэрэглэгчийн шаардлагаас хамаараад их эсвэл бага зэрэг чухал байна. Жишээ нь: хэрэв төсөл батлан хамгаалах байгууллагад нэг тоног төхөөрөмжийн хэсгийг хийж өгөх даалгавартай байсан бол  голлож анхаарах хүчин зүйл найдвартай ажиллагаа болон хурдан гүйцэтгэл юм. Энд зардал тийм ч чухал биш байж болно. Ихэвчлэн захиалагч өөрийн хамгийн чухал шаардлагыг хэлдэг. Гол анхаарлаа хандуулах хүчин зүйлс нь төрөл бүрийн тооцооллын дүнд их нөлөөлдөг.</w:t>
       </w:r>
+      <w:bookmarkEnd w:id="0"/>
     </w:p>
     <w:sectPr>
       <w:pgSz w:w="11906" w:h="16838" w:code="9"/>
@@ -3781,7 +3820,7 @@
 </file>
 
 <file path=word/numbering.xml><?xml version="1.0" encoding="utf-8"?>
-<w:numbering xmlns:wpc="http://schemas.microsoft.com/office/word/2010/wordprocessingCanvas" xmlns:cx="http://schemas.microsoft.com/office/drawing/2014/chartex" xmlns:cx1="http://schemas.microsoft.com/office/drawing/2015/9/8/chartex" xmlns:cx2="http://schemas.microsoft.com/office/drawing/2015/10/21/chartex" xmlns:cx3="http://schemas.microsoft.com/office/drawing/2016/5/9/chartex" xmlns:cx4="http://schemas.microsoft.com/office/drawing/2016/5/10/chartex" xmlns:cx5="http://schemas.microsoft.com/office/drawing/2016/5/11/chartex" xmlns:cx6="http://schemas.microsoft.com/office/drawing/2016/5/12/chartex" xmlns:cx7="http://schemas.microsoft.com/office/drawing/2016/5/13/chartex" xmlns:cx8="http://schemas.microsoft.com/office/drawing/2016/5/14/chartex" xmlns:mc="http://schemas.openxmlformats.org/markup-compatibility/2006" xmlns:aink="http://schemas.microsoft.com/office/drawing/2016/ink" xmlns:am3d="http://schemas.microsoft.com/office/drawing/2017/model3d" xmlns:o="urn:schemas-microsoft-com:office:office" xmlns:r="http://schemas.openxmlformats.org/officeDocument/2006/relationships" xmlns:m="http://schemas.openxmlformats.org/officeDocument/2006/math" xmlns:v="urn:schemas-microsoft-com:vml" xmlns:wp14="http://schemas.microsoft.com/office/word/2010/wordprocessingDrawing" xmlns:wp="http://schemas.openxmlformats.org/drawingml/2006/wordprocessingDrawing" xmlns:w10="urn:schemas-microsoft-com:office:word" xmlns:w="http://schemas.openxmlformats.org/wordprocessingml/2006/main" xmlns:w14="http://schemas.microsoft.com/office/word/2010/wordml" xmlns:w15="http://schemas.microsoft.com/office/word/2012/wordml" xmlns:w16cex="http://schemas.microsoft.com/office/word/2018/wordml/cex" xmlns:w16cid="http://schemas.microsoft.com/office/word/2016/wordml/cid" xmlns:w16="http://schemas.microsoft.com/office/word/2018/wordml" xmlns:w16se="http://schemas.microsoft.com/office/word/2015/wordml/symex" xmlns:wpg="http://schemas.microsoft.com/office/word/2010/wordprocessingGroup" xmlns:wpi="http://schemas.microsoft.com/office/word/2010/wordprocessingInk" xmlns:wne="http://schemas.microsoft.com/office/word/2006/wordml" xmlns:wps="http://schemas.microsoft.com/office/word/2010/wordprocessingShape" mc:Ignorable="w14 w15 w16se w16cid w16 w16cex wp14">
+<w:numbering xmlns:wpc="http://schemas.microsoft.com/office/word/2010/wordprocessingCanvas" xmlns:mc="http://schemas.openxmlformats.org/markup-compatibility/2006" xmlns:o="urn:schemas-microsoft-com:office:office" xmlns:r="http://schemas.openxmlformats.org/officeDocument/2006/relationships" xmlns:m="http://schemas.openxmlformats.org/officeDocument/2006/math" xmlns:v="urn:schemas-microsoft-com:vml" xmlns:wp14="http://schemas.microsoft.com/office/word/2010/wordprocessingDrawing" xmlns:wp="http://schemas.openxmlformats.org/drawingml/2006/wordprocessingDrawing" xmlns:w10="urn:schemas-microsoft-com:office:word" xmlns:w="http://schemas.openxmlformats.org/wordprocessingml/2006/main" xmlns:w14="http://schemas.microsoft.com/office/word/2010/wordml" xmlns:w15="http://schemas.microsoft.com/office/word/2012/wordml" xmlns:wpg="http://schemas.microsoft.com/office/word/2010/wordprocessingGroup" xmlns:wpi="http://schemas.microsoft.com/office/word/2010/wordprocessingInk" xmlns:wne="http://schemas.microsoft.com/office/word/2006/wordml" xmlns:wps="http://schemas.microsoft.com/office/word/2010/wordprocessingShape" mc:Ignorable="w14 w15 wp14">
   <w:abstractNum w:abstractNumId="0" w15:restartNumberingAfterBreak="0">
     <w:nsid w:val="07A169DA"/>
     <w:multiLevelType w:val="hybridMultilevel"/>
@@ -5777,7 +5816,7 @@
 </file>
 
 <file path=word/styles.xml><?xml version="1.0" encoding="utf-8"?>
-<w:styles xmlns:mc="http://schemas.openxmlformats.org/markup-compatibility/2006" xmlns:r="http://schemas.openxmlformats.org/officeDocument/2006/relationships" xmlns:w="http://schemas.openxmlformats.org/wordprocessingml/2006/main" xmlns:w14="http://schemas.microsoft.com/office/word/2010/wordml" xmlns:w15="http://schemas.microsoft.com/office/word/2012/wordml" xmlns:w16cex="http://schemas.microsoft.com/office/word/2018/wordml/cex" xmlns:w16cid="http://schemas.microsoft.com/office/word/2016/wordml/cid" xmlns:w16="http://schemas.microsoft.com/office/word/2018/wordml" xmlns:w16se="http://schemas.microsoft.com/office/word/2015/wordml/symex" mc:Ignorable="w14 w15 w16se w16cid w16 w16cex">
+<w:styles xmlns:mc="http://schemas.openxmlformats.org/markup-compatibility/2006" xmlns:r="http://schemas.openxmlformats.org/officeDocument/2006/relationships" xmlns:w="http://schemas.openxmlformats.org/wordprocessingml/2006/main" xmlns:w14="http://schemas.microsoft.com/office/word/2010/wordml" xmlns:w15="http://schemas.microsoft.com/office/word/2012/wordml" mc:Ignorable="w14 w15">
   <w:docDefaults>
     <w:rPrDefault>
       <w:rPr>
@@ -5793,7 +5832,7 @@
       </w:pPr>
     </w:pPrDefault>
   </w:docDefaults>
-  <w:latentStyles w:defLockedState="0" w:defUIPriority="99" w:defSemiHidden="0" w:defUnhideWhenUsed="0" w:defQFormat="0" w:count="376">
+  <w:latentStyles w:defLockedState="0" w:defUIPriority="99" w:defSemiHidden="0" w:defUnhideWhenUsed="0" w:defQFormat="0" w:count="371">
     <w:lsdException w:name="Normal" w:uiPriority="0" w:qFormat="1"/>
     <w:lsdException w:name="heading 1" w:uiPriority="9" w:qFormat="1"/>
     <w:lsdException w:name="heading 2" w:semiHidden="1" w:uiPriority="9" w:unhideWhenUsed="1" w:qFormat="1"/>
@@ -5899,6 +5938,7 @@
     <w:lsdException w:name="HTML Sample" w:semiHidden="1" w:unhideWhenUsed="1"/>
     <w:lsdException w:name="HTML Typewriter" w:semiHidden="1" w:unhideWhenUsed="1"/>
     <w:lsdException w:name="HTML Variable" w:semiHidden="1" w:unhideWhenUsed="1"/>
+    <w:lsdException w:name="Normal Table" w:semiHidden="1" w:unhideWhenUsed="1"/>
     <w:lsdException w:name="annotation subject" w:semiHidden="1" w:unhideWhenUsed="1"/>
     <w:lsdException w:name="No List" w:semiHidden="1" w:unhideWhenUsed="1"/>
     <w:lsdException w:name="Outline List 1" w:semiHidden="1" w:unhideWhenUsed="1"/>
@@ -5941,8 +5981,11 @@
     <w:lsdException w:name="Table Contemporary" w:semiHidden="1" w:unhideWhenUsed="1"/>
     <w:lsdException w:name="Table Elegant" w:semiHidden="1" w:unhideWhenUsed="1"/>
     <w:lsdException w:name="Table Professional" w:semiHidden="1" w:unhideWhenUsed="1"/>
+    <w:lsdException w:name="Table Subtle 1" w:semiHidden="1" w:unhideWhenUsed="1"/>
     <w:lsdException w:name="Table Subtle 2" w:semiHidden="1" w:unhideWhenUsed="1"/>
     <w:lsdException w:name="Table Web 1" w:semiHidden="1" w:unhideWhenUsed="1"/>
+    <w:lsdException w:name="Table Web 2" w:semiHidden="1" w:unhideWhenUsed="1"/>
+    <w:lsdException w:name="Table Web 3" w:semiHidden="1" w:unhideWhenUsed="1"/>
     <w:lsdException w:name="Balloon Text" w:semiHidden="1" w:uiPriority="0" w:unhideWhenUsed="1"/>
     <w:lsdException w:name="Table Grid" w:uiPriority="0"/>
     <w:lsdException w:name="Table Theme" w:semiHidden="1" w:unhideWhenUsed="1"/>
@@ -6161,11 +6204,6 @@
     <w:lsdException w:name="List Table 5 Dark Accent 6" w:uiPriority="50"/>
     <w:lsdException w:name="List Table 6 Colorful Accent 6" w:uiPriority="51"/>
     <w:lsdException w:name="List Table 7 Colorful Accent 6" w:uiPriority="52"/>
-    <w:lsdException w:name="Mention" w:semiHidden="1" w:unhideWhenUsed="1"/>
-    <w:lsdException w:name="Smart Hyperlink" w:semiHidden="1" w:unhideWhenUsed="1"/>
-    <w:lsdException w:name="Hashtag" w:semiHidden="1" w:unhideWhenUsed="1"/>
-    <w:lsdException w:name="Unresolved Mention" w:semiHidden="1" w:unhideWhenUsed="1"/>
-    <w:lsdException w:name="Smart Link" w:semiHidden="1" w:unhideWhenUsed="1"/>
   </w:latentStyles>
   <w:style w:type="paragraph" w:default="1" w:styleId="Normal">
     <w:name w:val="Normal"/>

</xml_diff>